<commit_message>
Begin Bad Addition article
Collect documentation and begin analysis of BadAddr run
</commit_message>
<xml_diff>
--- a/dev-topics-algorithms/dev-topics-badaddr/documentation/Addition_Checker_Description.docx
+++ b/dev-topics-algorithms/dev-topics-badaddr/documentation/Addition_Checker_Description.docx
@@ -32,14 +32,56 @@
           <w:rFonts w:ascii="Georgia" w:hAnsi="Georgia" w:cs="Georgia"/>
           <w:color w:val="373737"/>
         </w:rPr>
-        <w:t>Run a series of ADDITION tests to validate accuracy alo</w:t>
-      </w:r>
-      <w:r>
-        <w:rPr>
-          <w:rFonts w:ascii="Georgia" w:hAnsi="Georgia" w:cs="Georgia"/>
-          <w:color w:val="373737"/>
-        </w:rPr>
-        <w:t>ng with timing.</w:t>
+        <w:t xml:space="preserve">Run a series of </w:t>
+      </w:r>
+      <w:r>
+        <w:rPr>
+          <w:rFonts w:ascii="Georgia" w:hAnsi="Georgia" w:cs="Georgia"/>
+          <w:color w:val="373737"/>
+        </w:rPr>
+        <w:t xml:space="preserve">Java DP </w:t>
+      </w:r>
+      <w:r>
+        <w:rPr>
+          <w:rFonts w:ascii="Georgia" w:hAnsi="Georgia" w:cs="Georgia"/>
+          <w:color w:val="373737"/>
+        </w:rPr>
+        <w:t>ADDITION tests to validate accuracy alo</w:t>
+      </w:r>
+      <w:r>
+        <w:rPr>
+          <w:rFonts w:ascii="Georgia" w:hAnsi="Georgia" w:cs="Georgia"/>
+          <w:color w:val="373737"/>
+        </w:rPr>
+        <w:t xml:space="preserve">ng </w:t>
+      </w:r>
+      <w:r>
+        <w:rPr>
+          <w:rFonts w:ascii="Georgia" w:hAnsi="Georgia" w:cs="Georgia"/>
+          <w:color w:val="373737"/>
+        </w:rPr>
+        <w:t>estimate</w:t>
+      </w:r>
+      <w:r>
+        <w:rPr>
+          <w:rFonts w:ascii="Georgia" w:hAnsi="Georgia" w:cs="Georgia"/>
+          <w:color w:val="373737"/>
+        </w:rPr>
+        <w:t xml:space="preserve"> </w:t>
+      </w:r>
+      <w:r>
+        <w:rPr>
+          <w:rFonts w:ascii="Georgia" w:hAnsi="Georgia" w:cs="Georgia"/>
+          <w:color w:val="373737"/>
+        </w:rPr>
+        <w:t xml:space="preserve">execution </w:t>
+      </w:r>
+      <w:r>
+        <w:rPr>
+          <w:rFonts w:ascii="Georgia" w:hAnsi="Georgia" w:cs="Georgia"/>
+          <w:color w:val="373737"/>
+        </w:rPr>
+        <w:t>timing.</w:t>
       </w:r>
     </w:p>
     <w:p>
@@ -257,8 +299,7 @@
           <w:rFonts w:ascii="Georgia" w:hAnsi="Georgia" w:cs="Georgia"/>
           <w:color w:val="373737"/>
         </w:rPr>
-        <w:t>.)  -</w:t>
+        <w:t>.)</w:t>
       </w:r>
     </w:p>
     <w:p>
@@ -297,14 +338,72 @@
           <w:rFonts w:ascii="Georgia" w:hAnsi="Georgia" w:cs="Georgia"/>
           <w:color w:val="373737"/>
         </w:rPr>
-        <w:t>Given an initial sequence of natural numbers, and fractions from those natural numbers (scaled by a prime), we can then randomly order those numbers. Order is important because naive addition performs best when summed smallest-to-largest, and worst when ordered largest-to-smallest. Randomized sums ar</w:t>
-      </w:r>
-      <w:r>
-        <w:rPr>
-          <w:rFonts w:ascii="Georgia" w:hAnsi="Georgia" w:cs="Georgia"/>
-          <w:color w:val="373737"/>
-        </w:rPr>
-        <w:t>e considered an average case.</w:t>
+        <w:t>Given an initial sequence of natural numbers, and fractions from those natural numbers (scaled by a prime), we can then randomly order those numbers</w:t>
+      </w:r>
+      <w:r>
+        <w:rPr>
+          <w:rFonts w:ascii="Georgia" w:hAnsi="Georgia" w:cs="Georgia"/>
+          <w:color w:val="373737"/>
+        </w:rPr>
+        <w:t xml:space="preserve"> with respect to addition</w:t>
+      </w:r>
+      <w:r>
+        <w:rPr>
+          <w:rFonts w:ascii="Georgia" w:hAnsi="Georgia" w:cs="Georgia"/>
+          <w:color w:val="373737"/>
+        </w:rPr>
+        <w:t xml:space="preserve">. Order is important because naive addition performs best when summed smallest-to-largest, and worst when ordered largest-to-smallest. </w:t>
+      </w:r>
+      <w:r>
+        <w:rPr>
+          <w:rFonts w:ascii="Georgia" w:hAnsi="Georgia" w:cs="Georgia"/>
+          <w:color w:val="373737"/>
+        </w:rPr>
+        <w:t>Randomized sums ar</w:t>
+      </w:r>
+      <w:r>
+        <w:rPr>
+          <w:rFonts w:ascii="Georgia" w:hAnsi="Georgia" w:cs="Georgia"/>
+          <w:color w:val="373737"/>
+        </w:rPr>
+        <w:t>e considered an average case and typically have</w:t>
+      </w:r>
+      <w:r>
+        <w:rPr>
+          <w:rFonts w:ascii="Georgia" w:hAnsi="Georgia" w:cs="Georgia"/>
+          <w:color w:val="373737"/>
+        </w:rPr>
+        <w:t xml:space="preserve"> errors between the other two orders</w:t>
+      </w:r>
+      <w:r>
+        <w:rPr>
+          <w:rFonts w:ascii="Georgia" w:hAnsi="Georgia" w:cs="Georgia"/>
+          <w:color w:val="373737"/>
+        </w:rPr>
+        <w:t>.</w:t>
+      </w:r>
+      <w:r>
+        <w:rPr>
+          <w:rFonts w:ascii="Georgia" w:hAnsi="Georgia" w:cs="Georgia"/>
+          <w:color w:val="373737"/>
+        </w:rPr>
+        <w:t xml:space="preserve"> Finally, we can employ Java parallelized addition, which has the effect of performing separate sums on smaller sequences and adding together the intermediate sums to create the final sum.</w:t>
+      </w:r>
+      <w:r>
+        <w:rPr>
+          <w:rFonts w:ascii="Georgia" w:hAnsi="Georgia" w:cs="Georgia"/>
+          <w:color w:val="373737"/>
+        </w:rPr>
+        <w:t xml:space="preserve"> We also test an accuracy</w:t>
+      </w:r>
+      <w:bookmarkStart w:id="0" w:name="_GoBack"/>
+      <w:bookmarkEnd w:id="0"/>
+      <w:r>
+        <w:rPr>
+          <w:rFonts w:ascii="Georgia" w:hAnsi="Georgia" w:cs="Georgia"/>
+          <w:color w:val="373737"/>
+        </w:rPr>
+        <w:t xml:space="preserve"> enhanced summation technique (Kahn Addition.)</w:t>
       </w:r>
     </w:p>
     <w:p>
@@ -350,7 +449,35 @@
           <w:rFonts w:ascii="Georgia" w:hAnsi="Georgia" w:cs="Georgia"/>
           <w:color w:val="373737"/>
         </w:rPr>
-        <w:t xml:space="preserve">ote that our tests have sizes that are roughly logarithmically increasing in size. We also time the overall tests for performance analysis. </w:t>
+        <w:t>ote that our te</w:t>
+      </w:r>
+      <w:r>
+        <w:rPr>
+          <w:rFonts w:ascii="Georgia" w:hAnsi="Georgia" w:cs="Georgia"/>
+          <w:color w:val="373737"/>
+        </w:rPr>
+        <w:t xml:space="preserve">sts have sizes are </w:t>
+      </w:r>
+      <w:r>
+        <w:rPr>
+          <w:rFonts w:ascii="Georgia" w:hAnsi="Georgia" w:cs="Georgia"/>
+          <w:color w:val="373737"/>
+        </w:rPr>
+        <w:t xml:space="preserve">increasing </w:t>
+      </w:r>
+      <w:r>
+        <w:rPr>
+          <w:rFonts w:ascii="Georgia" w:hAnsi="Georgia" w:cs="Georgia"/>
+          <w:color w:val="373737"/>
+        </w:rPr>
+        <w:t>in a roughly log-linear sequence</w:t>
+      </w:r>
+      <w:r>
+        <w:rPr>
+          <w:rFonts w:ascii="Georgia" w:hAnsi="Georgia" w:cs="Georgia"/>
+          <w:color w:val="373737"/>
+        </w:rPr>
+        <w:t xml:space="preserve">. We also time the overall tests for performance analysis. </w:t>
       </w:r>
     </w:p>
     <w:p>
@@ -1737,8 +1864,19 @@
                 <w:sz w:val="20"/>
                 <w:szCs w:val="20"/>
               </w:rPr>
-              <w:t>Scaled-Kahan</w:t>
+              <w:t>Scaled-</w:t>
             </w:r>
+            <w:proofErr w:type="spellStart"/>
+            <w:r>
+              <w:rPr>
+                <w:rFonts w:ascii="Georgia" w:hAnsi="Georgia" w:cs="Georgia"/>
+                <w:color w:val="373737"/>
+                <w:sz w:val="20"/>
+                <w:szCs w:val="20"/>
+              </w:rPr>
+              <w:t>Kahan</w:t>
+            </w:r>
+            <w:proofErr w:type="spellEnd"/>
           </w:p>
         </w:tc>
         <w:tc>
@@ -1896,16 +2034,23 @@
           <w:rFonts w:ascii="Georgia" w:hAnsi="Georgia" w:cs="Georgia"/>
           <w:color w:val="373737"/>
         </w:rPr>
-        <w:t>Test output is in CSV format to allow Excel analysis. The columns in the report are:  -</w:t>
+        <w:t xml:space="preserve">Test output is in CSV format to allow Excel analysis. </w:t>
+      </w:r>
+      <w:r>
+        <w:rPr>
+          <w:rFonts w:ascii="Georgia" w:hAnsi="Georgia" w:cs="Georgia"/>
+          <w:color w:val="373737"/>
+        </w:rPr>
+        <w:t>The columns in the report are:</w:t>
       </w:r>
     </w:p>
     <w:p>
       <w:pPr>
+        <w:pStyle w:val="ListParagraph"/>
         <w:widowControl w:val="0"/>
         <w:numPr>
           <w:ilvl w:val="0"/>
-          <w:numId w:val="1"/>
+          <w:numId w:val="3"/>
         </w:numPr>
         <w:tabs>
           <w:tab w:val="left" w:pos="220"/>
@@ -1914,7 +2059,6 @@
         <w:autoSpaceDE w:val="0"/>
         <w:autoSpaceDN w:val="0"/>
         <w:adjustRightInd w:val="0"/>
-        <w:ind w:hanging="720"/>
         <w:rPr>
           <w:rFonts w:ascii="Arial" w:hAnsi="Arial" w:cs="Arial"/>
           <w:color w:val="282B26"/>
@@ -1939,10 +2083,11 @@
     </w:p>
     <w:p>
       <w:pPr>
+        <w:pStyle w:val="ListParagraph"/>
         <w:widowControl w:val="0"/>
         <w:numPr>
           <w:ilvl w:val="0"/>
-          <w:numId w:val="1"/>
+          <w:numId w:val="3"/>
         </w:numPr>
         <w:tabs>
           <w:tab w:val="left" w:pos="220"/>
@@ -1951,7 +2096,6 @@
         <w:autoSpaceDE w:val="0"/>
         <w:autoSpaceDN w:val="0"/>
         <w:adjustRightInd w:val="0"/>
-        <w:ind w:hanging="720"/>
         <w:rPr>
           <w:rFonts w:ascii="Arial" w:hAnsi="Arial" w:cs="Arial"/>
           <w:color w:val="282B26"/>
@@ -1976,10 +2120,11 @@
     </w:p>
     <w:p>
       <w:pPr>
+        <w:pStyle w:val="ListParagraph"/>
         <w:widowControl w:val="0"/>
         <w:numPr>
           <w:ilvl w:val="0"/>
-          <w:numId w:val="1"/>
+          <w:numId w:val="3"/>
         </w:numPr>
         <w:tabs>
           <w:tab w:val="left" w:pos="220"/>
@@ -1988,7 +2133,6 @@
         <w:autoSpaceDE w:val="0"/>
         <w:autoSpaceDN w:val="0"/>
         <w:adjustRightInd w:val="0"/>
-        <w:ind w:hanging="720"/>
         <w:rPr>
           <w:rFonts w:ascii="Arial" w:hAnsi="Arial" w:cs="Arial"/>
           <w:color w:val="282B26"/>
@@ -2013,10 +2157,11 @@
     </w:p>
     <w:p>
       <w:pPr>
+        <w:pStyle w:val="ListParagraph"/>
         <w:widowControl w:val="0"/>
         <w:numPr>
           <w:ilvl w:val="0"/>
-          <w:numId w:val="1"/>
+          <w:numId w:val="3"/>
         </w:numPr>
         <w:tabs>
           <w:tab w:val="left" w:pos="220"/>
@@ -2025,7 +2170,6 @@
         <w:autoSpaceDE w:val="0"/>
         <w:autoSpaceDN w:val="0"/>
         <w:adjustRightInd w:val="0"/>
-        <w:ind w:hanging="720"/>
         <w:rPr>
           <w:rFonts w:ascii="Arial" w:hAnsi="Arial" w:cs="Arial"/>
           <w:color w:val="282B26"/>
@@ -2050,10 +2194,11 @@
     </w:p>
     <w:p>
       <w:pPr>
+        <w:pStyle w:val="ListParagraph"/>
         <w:widowControl w:val="0"/>
         <w:numPr>
           <w:ilvl w:val="0"/>
-          <w:numId w:val="1"/>
+          <w:numId w:val="3"/>
         </w:numPr>
         <w:tabs>
           <w:tab w:val="left" w:pos="220"/>
@@ -2062,7 +2207,6 @@
         <w:autoSpaceDE w:val="0"/>
         <w:autoSpaceDN w:val="0"/>
         <w:adjustRightInd w:val="0"/>
-        <w:ind w:hanging="720"/>
         <w:rPr>
           <w:rFonts w:ascii="Arial" w:hAnsi="Arial" w:cs="Arial"/>
           <w:color w:val="282B26"/>
@@ -2087,10 +2231,11 @@
     </w:p>
     <w:p>
       <w:pPr>
+        <w:pStyle w:val="ListParagraph"/>
         <w:widowControl w:val="0"/>
         <w:numPr>
           <w:ilvl w:val="0"/>
-          <w:numId w:val="1"/>
+          <w:numId w:val="3"/>
         </w:numPr>
         <w:tabs>
           <w:tab w:val="left" w:pos="220"/>
@@ -2099,12 +2244,12 @@
         <w:autoSpaceDE w:val="0"/>
         <w:autoSpaceDN w:val="0"/>
         <w:adjustRightInd w:val="0"/>
-        <w:ind w:hanging="720"/>
         <w:rPr>
           <w:rFonts w:ascii="Arial" w:hAnsi="Arial" w:cs="Arial"/>
           <w:color w:val="282B26"/>
         </w:rPr>
       </w:pPr>
+      <w:proofErr w:type="spellStart"/>
       <w:r>
         <w:rPr>
           <w:rFonts w:ascii="Arial" w:hAnsi="Arial" w:cs="Arial"/>
@@ -2114,6 +2259,7 @@
         </w:rPr>
         <w:t>sigd</w:t>
       </w:r>
+      <w:proofErr w:type="spellEnd"/>
       <w:r>
         <w:rPr>
           <w:rFonts w:ascii="Arial" w:hAnsi="Arial" w:cs="Arial"/>
@@ -2124,10 +2270,11 @@
     </w:p>
     <w:p>
       <w:pPr>
+        <w:pStyle w:val="ListParagraph"/>
         <w:widowControl w:val="0"/>
         <w:numPr>
           <w:ilvl w:val="0"/>
-          <w:numId w:val="1"/>
+          <w:numId w:val="3"/>
         </w:numPr>
         <w:tabs>
           <w:tab w:val="left" w:pos="220"/>
@@ -2136,7 +2283,6 @@
         <w:autoSpaceDE w:val="0"/>
         <w:autoSpaceDN w:val="0"/>
         <w:adjustRightInd w:val="0"/>
-        <w:ind w:hanging="720"/>
         <w:rPr>
           <w:rFonts w:ascii="Arial" w:hAnsi="Arial" w:cs="Arial"/>
           <w:color w:val="282B26"/>
@@ -2161,10 +2307,11 @@
     </w:p>
     <w:p>
       <w:pPr>
+        <w:pStyle w:val="ListParagraph"/>
         <w:widowControl w:val="0"/>
         <w:numPr>
           <w:ilvl w:val="0"/>
-          <w:numId w:val="1"/>
+          <w:numId w:val="3"/>
         </w:numPr>
         <w:tabs>
           <w:tab w:val="left" w:pos="220"/>
@@ -2173,7 +2320,6 @@
         <w:autoSpaceDE w:val="0"/>
         <w:autoSpaceDN w:val="0"/>
         <w:adjustRightInd w:val="0"/>
-        <w:ind w:hanging="720"/>
         <w:rPr>
           <w:rFonts w:ascii="Arial" w:hAnsi="Arial" w:cs="Arial"/>
           <w:color w:val="282B26"/>
@@ -2262,7 +2408,10 @@
         <w:spacing w:before="0"/>
       </w:pPr>
       <w:r>
-        <w:t>References:</w:t>
+        <w:t>Java Parallelization R</w:t>
+      </w:r>
+      <w:r>
+        <w:t>eferences:</w:t>
       </w:r>
     </w:p>
     <w:p>
@@ -2284,6 +2433,12 @@
           <w:t>http://gee.cs.oswego.edu/dl/html/StreamParallelGuidance.html</w:t>
         </w:r>
       </w:hyperlink>
+      <w:r>
+        <w:rPr>
+          <w:rStyle w:val="Hyperlink"/>
+        </w:rPr>
+        <w:t>.</w:t>
+      </w:r>
     </w:p>
     <w:p>
       <w:pPr>
@@ -2294,36 +2449,21 @@
         </w:numPr>
       </w:pPr>
       <w:r>
+        <w:lastRenderedPageBreak/>
         <w:t xml:space="preserve">General Java parallelism benchmark: </w:t>
       </w:r>
-      <w:bookmarkStart w:id="0" w:name="_GoBack"/>
-      <w:bookmarkEnd w:id="0"/>
-      <w:r>
-        <w:fldChar w:fldCharType="begin"/>
-      </w:r>
-      <w:r>
-        <w:instrText xml:space="preserve"> HYPERLINK "</w:instrText>
-      </w:r>
-      <w:r>
-        <w:instrText>https://dzone.com/articles/forkjoin-framework-vs-parallel</w:instrText>
-      </w:r>
-      <w:r>
-        <w:instrText xml:space="preserve">" </w:instrText>
-      </w:r>
-      <w:r>
-        <w:fldChar w:fldCharType="separate"/>
-      </w:r>
-      <w:r>
-        <w:rPr>
-          <w:rStyle w:val="Hyperlink"/>
-        </w:rPr>
-        <w:t>https://dzone.com/articles/forkjoin-framework-vs-parallel</w:t>
-      </w:r>
-      <w:r>
-        <w:fldChar w:fldCharType="end"/>
+      <w:hyperlink r:id="rId9" w:history="1">
+        <w:r>
+          <w:rPr>
+            <w:rStyle w:val="Hyperlink"/>
+          </w:rPr>
+          <w:t>https://dzone.com/articles/forkjoin-framework-vs-parallel</w:t>
+        </w:r>
+      </w:hyperlink>
+      <w:r>
+        <w:t>.</w:t>
       </w:r>
     </w:p>
-    <w:p/>
     <w:sectPr>
       <w:pgSz w:w="12240" w:h="15840"/>
       <w:pgMar w:top="720" w:right="720" w:bottom="720" w:left="720" w:header="720" w:footer="720" w:gutter="0"/>
@@ -2391,9 +2531,9 @@
     </w:lvl>
   </w:abstractNum>
   <w:abstractNum w:abstractNumId="1">
-    <w:nsid w:val="7C10503B"/>
+    <w:nsid w:val="615E133F"/>
     <w:multiLevelType w:val="hybridMultilevel"/>
-    <w:tmpl w:val="726619F6"/>
+    <w:tmpl w:val="FD821FEE"/>
     <w:lvl w:ilvl="0" w:tplc="04090001">
       <w:start w:val="1"/>
       <w:numFmt w:val="bullet"/>
@@ -2503,10 +2643,126 @@
       </w:rPr>
     </w:lvl>
   </w:abstractNum>
+  <w:abstractNum w:abstractNumId="2">
+    <w:nsid w:val="7C10503B"/>
+    <w:multiLevelType w:val="hybridMultilevel"/>
+    <w:tmpl w:val="726619F6"/>
+    <w:lvl w:ilvl="0" w:tplc="04090001">
+      <w:start w:val="1"/>
+      <w:numFmt w:val="bullet"/>
+      <w:lvlText w:val=""/>
+      <w:lvlJc w:val="left"/>
+      <w:pPr>
+        <w:ind w:left="720" w:hanging="360"/>
+      </w:pPr>
+      <w:rPr>
+        <w:rFonts w:ascii="Symbol" w:hAnsi="Symbol" w:hint="default"/>
+      </w:rPr>
+    </w:lvl>
+    <w:lvl w:ilvl="1" w:tplc="04090003" w:tentative="1">
+      <w:start w:val="1"/>
+      <w:numFmt w:val="bullet"/>
+      <w:lvlText w:val="o"/>
+      <w:lvlJc w:val="left"/>
+      <w:pPr>
+        <w:ind w:left="1440" w:hanging="360"/>
+      </w:pPr>
+      <w:rPr>
+        <w:rFonts w:ascii="Courier New" w:hAnsi="Courier New" w:cs="Courier New" w:hint="default"/>
+      </w:rPr>
+    </w:lvl>
+    <w:lvl w:ilvl="2" w:tplc="04090005" w:tentative="1">
+      <w:start w:val="1"/>
+      <w:numFmt w:val="bullet"/>
+      <w:lvlText w:val=""/>
+      <w:lvlJc w:val="left"/>
+      <w:pPr>
+        <w:ind w:left="2160" w:hanging="360"/>
+      </w:pPr>
+      <w:rPr>
+        <w:rFonts w:ascii="Wingdings" w:hAnsi="Wingdings" w:hint="default"/>
+      </w:rPr>
+    </w:lvl>
+    <w:lvl w:ilvl="3" w:tplc="04090001" w:tentative="1">
+      <w:start w:val="1"/>
+      <w:numFmt w:val="bullet"/>
+      <w:lvlText w:val=""/>
+      <w:lvlJc w:val="left"/>
+      <w:pPr>
+        <w:ind w:left="2880" w:hanging="360"/>
+      </w:pPr>
+      <w:rPr>
+        <w:rFonts w:ascii="Symbol" w:hAnsi="Symbol" w:hint="default"/>
+      </w:rPr>
+    </w:lvl>
+    <w:lvl w:ilvl="4" w:tplc="04090003" w:tentative="1">
+      <w:start w:val="1"/>
+      <w:numFmt w:val="bullet"/>
+      <w:lvlText w:val="o"/>
+      <w:lvlJc w:val="left"/>
+      <w:pPr>
+        <w:ind w:left="3600" w:hanging="360"/>
+      </w:pPr>
+      <w:rPr>
+        <w:rFonts w:ascii="Courier New" w:hAnsi="Courier New" w:cs="Courier New" w:hint="default"/>
+      </w:rPr>
+    </w:lvl>
+    <w:lvl w:ilvl="5" w:tplc="04090005" w:tentative="1">
+      <w:start w:val="1"/>
+      <w:numFmt w:val="bullet"/>
+      <w:lvlText w:val=""/>
+      <w:lvlJc w:val="left"/>
+      <w:pPr>
+        <w:ind w:left="4320" w:hanging="360"/>
+      </w:pPr>
+      <w:rPr>
+        <w:rFonts w:ascii="Wingdings" w:hAnsi="Wingdings" w:hint="default"/>
+      </w:rPr>
+    </w:lvl>
+    <w:lvl w:ilvl="6" w:tplc="04090001" w:tentative="1">
+      <w:start w:val="1"/>
+      <w:numFmt w:val="bullet"/>
+      <w:lvlText w:val=""/>
+      <w:lvlJc w:val="left"/>
+      <w:pPr>
+        <w:ind w:left="5040" w:hanging="360"/>
+      </w:pPr>
+      <w:rPr>
+        <w:rFonts w:ascii="Symbol" w:hAnsi="Symbol" w:hint="default"/>
+      </w:rPr>
+    </w:lvl>
+    <w:lvl w:ilvl="7" w:tplc="04090003" w:tentative="1">
+      <w:start w:val="1"/>
+      <w:numFmt w:val="bullet"/>
+      <w:lvlText w:val="o"/>
+      <w:lvlJc w:val="left"/>
+      <w:pPr>
+        <w:ind w:left="5760" w:hanging="360"/>
+      </w:pPr>
+      <w:rPr>
+        <w:rFonts w:ascii="Courier New" w:hAnsi="Courier New" w:cs="Courier New" w:hint="default"/>
+      </w:rPr>
+    </w:lvl>
+    <w:lvl w:ilvl="8" w:tplc="04090005" w:tentative="1">
+      <w:start w:val="1"/>
+      <w:numFmt w:val="bullet"/>
+      <w:lvlText w:val=""/>
+      <w:lvlJc w:val="left"/>
+      <w:pPr>
+        <w:ind w:left="6480" w:hanging="360"/>
+      </w:pPr>
+      <w:rPr>
+        <w:rFonts w:ascii="Wingdings" w:hAnsi="Wingdings" w:hint="default"/>
+      </w:rPr>
+    </w:lvl>
+  </w:abstractNum>
   <w:num w:numId="1">
     <w:abstractNumId w:val="0"/>
   </w:num>
   <w:num w:numId="2">
+    <w:abstractNumId w:val="2"/>
+  </w:num>
+  <w:num w:numId="3">
     <w:abstractNumId w:val="1"/>
   </w:num>
 </w:numbering>
@@ -3407,7 +3663,7 @@
 </file>
 
 <file path=customXml/itemProps1.xml><?xml version="1.0" encoding="utf-8"?>
-<ds:datastoreItem xmlns:ds="http://schemas.openxmlformats.org/officeDocument/2006/customXml" ds:itemID="{E946F251-3FE0-412F-B844-5C9B483867AB}">
+<ds:datastoreItem xmlns:ds="http://schemas.openxmlformats.org/officeDocument/2006/customXml" ds:itemID="{4DE5CC28-4370-4992-BFA4-E660D73771F8}">
   <ds:schemaRefs>
     <ds:schemaRef ds:uri="http://schemas.openxmlformats.org/officeDocument/2006/bibliography"/>
   </ds:schemaRefs>

</xml_diff>